<commit_message>
Lab 7 completed + minor fixes in prev labs
</commit_message>
<xml_diff>
--- a/reports/lab6.docx
+++ b/reports/lab6.docx
@@ -109,7 +109,7 @@
         <w:rPr>
           <w:b/>
         </w:rPr>
-        <w:t>5</w:t>
+        <w:t>6</w:t>
       </w:r>
     </w:p>
     <w:p>
@@ -188,19 +188,25 @@
           <w:bCs/>
         </w:rPr>
         <w:t>«</w:t>
+      </w:r>
+      <w:r>
+        <w:rPr>
+          <w:bCs/>
+        </w:rPr>
+        <w:t xml:space="preserve">Многопоточные </w:t>
       </w:r>
       <w:r>
         <w:rPr>
           <w:bCs/>
           <w:lang w:val="en-US"/>
         </w:rPr>
-        <w:t>Espresso-</w:t>
+        <w:t>android-</w:t>
       </w:r>
       <w:r>
         <w:rPr>
           <w:bCs/>
         </w:rPr>
-        <w:t>тесты</w:t>
+        <w:t>приложения</w:t>
       </w:r>
       <w:r>
         <w:rPr>

</xml_diff>